<commit_message>
Atualização do prójeto de software - enoch
</commit_message>
<xml_diff>
--- a/Documentação/requisitos sistema modelo02.docx
+++ b/Documentação/requisitos sistema modelo02.docx
@@ -473,6 +473,31 @@
         <w:ind w:right="145"/>
         <w:jc w:val="both"/>
         <w:rPr>
+          <w:color w:val="000000" w:themeColor="text1"/>
+          <w:sz w:val="24"/>
+        </w:rPr>
+      </w:pPr>
+      <w:r>
+        <w:rPr>
+          <w:sz w:val="24"/>
+        </w:rPr>
+        <w:t>RF07: O sistema deve permitir que usuários adiconem cursos desejados a lista desejos.</w:t>
+      </w:r>
+    </w:p>
+    <w:p>
+      <w:pPr>
+        <w:pStyle w:val="PargrafodaLista"/>
+        <w:numPr>
+          <w:ilvl w:val="0"/>
+          <w:numId w:val="12"/>
+        </w:numPr>
+        <w:tabs>
+          <w:tab w:val="left" w:pos="427"/>
+        </w:tabs>
+        <w:spacing w:before="8" w:line="355" w:lineRule="auto"/>
+        <w:ind w:right="145"/>
+        <w:jc w:val="both"/>
+        <w:rPr>
           <w:b/>
           <w:color w:val="FF0000"/>
           <w:sz w:val="24"/>
@@ -502,8 +527,6 @@
           <w:sz w:val="24"/>
         </w:rPr>
       </w:pPr>
-      <w:bookmarkStart w:id="0" w:name="_GoBack"/>
-      <w:bookmarkEnd w:id="0"/>
     </w:p>
     <w:p>
       <w:pPr>
@@ -562,17 +585,6 @@
     </w:p>
     <w:p>
       <w:pPr>
-        <w:pStyle w:val="Corpodetexto"/>
-        <w:spacing w:before="1"/>
-      </w:pPr>
-    </w:p>
-    <w:p>
-      <w:pPr>
-        <w:pStyle w:val="PargrafodaLista"/>
-        <w:numPr>
-          <w:ilvl w:val="0"/>
-          <w:numId w:val="12"/>
-        </w:numPr>
         <w:tabs>
           <w:tab w:val="left" w:pos="427"/>
         </w:tabs>
@@ -582,181 +594,6 @@
           <w:sz w:val="24"/>
         </w:rPr>
       </w:pPr>
-      <w:r>
-        <w:rPr>
-          <w:sz w:val="24"/>
-        </w:rPr>
-        <w:t>RNF01:</w:t>
-      </w:r>
-      <w:r>
-        <w:rPr>
-          <w:spacing w:val="31"/>
-          <w:sz w:val="24"/>
-        </w:rPr>
-        <w:t xml:space="preserve"> </w:t>
-      </w:r>
-      <w:r>
-        <w:rPr>
-          <w:sz w:val="24"/>
-        </w:rPr>
-        <w:t>O</w:t>
-      </w:r>
-      <w:r>
-        <w:rPr>
-          <w:spacing w:val="31"/>
-          <w:sz w:val="24"/>
-        </w:rPr>
-        <w:t xml:space="preserve"> </w:t>
-      </w:r>
-      <w:r>
-        <w:rPr>
-          <w:sz w:val="24"/>
-        </w:rPr>
-        <w:t>sistema</w:t>
-      </w:r>
-      <w:r>
-        <w:rPr>
-          <w:spacing w:val="31"/>
-          <w:sz w:val="24"/>
-        </w:rPr>
-        <w:t xml:space="preserve"> </w:t>
-      </w:r>
-      <w:r>
-        <w:rPr>
-          <w:sz w:val="24"/>
-        </w:rPr>
-        <w:t>só</w:t>
-      </w:r>
-      <w:r>
-        <w:rPr>
-          <w:spacing w:val="30"/>
-          <w:sz w:val="24"/>
-        </w:rPr>
-        <w:t xml:space="preserve"> </w:t>
-      </w:r>
-      <w:r>
-        <w:rPr>
-          <w:sz w:val="24"/>
-        </w:rPr>
-        <w:t>permitirá</w:t>
-      </w:r>
-      <w:r>
-        <w:rPr>
-          <w:spacing w:val="30"/>
-          <w:sz w:val="24"/>
-        </w:rPr>
-        <w:t xml:space="preserve"> </w:t>
-      </w:r>
-      <w:r>
-        <w:rPr>
-          <w:sz w:val="24"/>
-        </w:rPr>
-        <w:t>acesso</w:t>
-      </w:r>
-      <w:r>
-        <w:rPr>
-          <w:spacing w:val="30"/>
-          <w:sz w:val="24"/>
-        </w:rPr>
-        <w:t xml:space="preserve"> </w:t>
-      </w:r>
-      <w:r>
-        <w:rPr>
-          <w:sz w:val="24"/>
-        </w:rPr>
-        <w:t>à</w:t>
-      </w:r>
-      <w:r>
-        <w:rPr>
-          <w:spacing w:val="30"/>
-          <w:sz w:val="24"/>
-        </w:rPr>
-        <w:t xml:space="preserve"> </w:t>
-      </w:r>
-      <w:r>
-        <w:rPr>
-          <w:sz w:val="24"/>
-        </w:rPr>
-        <w:t>base</w:t>
-      </w:r>
-      <w:r>
-        <w:rPr>
-          <w:spacing w:val="31"/>
-          <w:sz w:val="24"/>
-        </w:rPr>
-        <w:t xml:space="preserve"> </w:t>
-      </w:r>
-      <w:r>
-        <w:rPr>
-          <w:sz w:val="24"/>
-        </w:rPr>
-        <w:t>de</w:t>
-      </w:r>
-      <w:r>
-        <w:rPr>
-          <w:spacing w:val="30"/>
-          <w:sz w:val="24"/>
-        </w:rPr>
-        <w:t xml:space="preserve"> </w:t>
-      </w:r>
-      <w:r>
-        <w:rPr>
-          <w:sz w:val="24"/>
-        </w:rPr>
-        <w:t>dados</w:t>
-      </w:r>
-      <w:r>
-        <w:rPr>
-          <w:spacing w:val="29"/>
-          <w:sz w:val="24"/>
-        </w:rPr>
-        <w:t xml:space="preserve"> </w:t>
-      </w:r>
-      <w:r>
-        <w:rPr>
-          <w:sz w:val="24"/>
-        </w:rPr>
-        <w:t>por</w:t>
-      </w:r>
-      <w:r>
-        <w:rPr>
-          <w:spacing w:val="28"/>
-          <w:sz w:val="24"/>
-        </w:rPr>
-        <w:t xml:space="preserve"> </w:t>
-      </w:r>
-      <w:r>
-        <w:rPr>
-          <w:sz w:val="24"/>
-        </w:rPr>
-        <w:t xml:space="preserve">um </w:t>
-      </w:r>
-      <w:r>
-        <w:rPr>
-          <w:sz w:val="24"/>
-        </w:rPr>
-        <w:t>usuário</w:t>
-      </w:r>
-      <w:r>
-        <w:rPr>
-          <w:sz w:val="24"/>
-        </w:rPr>
-        <w:t xml:space="preserve"> do tipo admininstrador</w:t>
-      </w:r>
-      <w:r>
-        <w:rPr>
-          <w:sz w:val="24"/>
-        </w:rPr>
-        <w:t>.</w:t>
-      </w:r>
-      <w:r>
-        <w:rPr>
-          <w:b/>
-          <w:color w:val="FF0000"/>
-          <w:sz w:val="24"/>
-        </w:rPr>
-        <w:t>*</w:t>
-      </w:r>
     </w:p>
     <w:p>
       <w:pPr>
@@ -777,7 +614,19 @@
         <w:rPr>
           <w:sz w:val="24"/>
         </w:rPr>
-        <w:t>RNF02:</w:t>
+        <w:t>R</w:t>
+      </w:r>
+      <w:r>
+        <w:rPr>
+          <w:sz w:val="24"/>
+        </w:rPr>
+        <w:t>NF01</w:t>
+      </w:r>
+      <w:r>
+        <w:rPr>
+          <w:sz w:val="24"/>
+        </w:rPr>
+        <w:t>:</w:t>
       </w:r>
       <w:r>
         <w:rPr>
@@ -838,7 +687,13 @@
         <w:rPr>
           <w:sz w:val="24"/>
         </w:rPr>
-        <w:t>RNF03:</w:t>
+        <w:t>RNF02</w:t>
+      </w:r>
+      <w:r>
+        <w:rPr>
+          <w:sz w:val="24"/>
+        </w:rPr>
+        <w:t>:</w:t>
       </w:r>
       <w:r>
         <w:rPr>
@@ -941,7 +796,13 @@
         <w:rPr>
           <w:sz w:val="24"/>
         </w:rPr>
-        <w:t>RNF04:</w:t>
+        <w:t>RNF03</w:t>
+      </w:r>
+      <w:r>
+        <w:rPr>
+          <w:sz w:val="24"/>
+        </w:rPr>
+        <w:t>:</w:t>
       </w:r>
       <w:r>
         <w:rPr>
@@ -1036,7 +897,13 @@
         <w:rPr>
           <w:sz w:val="24"/>
         </w:rPr>
-        <w:t>RFN05:</w:t>
+        <w:t>RFN04</w:t>
+      </w:r>
+      <w:r>
+        <w:rPr>
+          <w:sz w:val="24"/>
+        </w:rPr>
+        <w:t>:</w:t>
       </w:r>
       <w:r>
         <w:rPr>
@@ -1182,7 +1049,7 @@
         <w:rPr>
           <w:sz w:val="24"/>
         </w:rPr>
-        <w:t>06</w:t>
+        <w:t>05</w:t>
       </w:r>
       <w:r>
         <w:rPr>
@@ -1229,7 +1096,13 @@
         <w:rPr>
           <w:sz w:val="24"/>
         </w:rPr>
-        <w:t xml:space="preserve">RNF07: </w:t>
+        <w:t>RNF06</w:t>
+      </w:r>
+      <w:r>
+        <w:rPr>
+          <w:sz w:val="24"/>
+        </w:rPr>
+        <w:t xml:space="preserve">: </w:t>
       </w:r>
       <w:r>
         <w:rPr>
@@ -1237,18 +1110,6 @@
         </w:rPr>
         <w:t>O sistema deve estar disponivel 24 horas por dia, 7 dias por semana.</w:t>
       </w:r>
-    </w:p>
-    <w:p>
-      <w:pPr>
-        <w:tabs>
-          <w:tab w:val="left" w:pos="427"/>
-        </w:tabs>
-        <w:spacing w:before="136" w:line="350" w:lineRule="auto"/>
-        <w:ind w:right="145"/>
-        <w:rPr>
-          <w:sz w:val="24"/>
-        </w:rPr>
-      </w:pPr>
     </w:p>
     <w:p>
       <w:pPr>
@@ -1268,6 +1129,8 @@
           <w:cols w:space="720"/>
         </w:sectPr>
       </w:pPr>
+      <w:bookmarkStart w:id="0" w:name="_GoBack"/>
+      <w:bookmarkEnd w:id="0"/>
     </w:p>
     <w:p>
       <w:pPr>
@@ -2508,13 +2371,7 @@
               <w:rPr>
                 <w:sz w:val="24"/>
               </w:rPr>
-              <w:t xml:space="preserve">RN02- </w:t>
-            </w:r>
-            <w:r>
-              <w:rPr>
-                <w:sz w:val="24"/>
-              </w:rPr>
-              <w:t>A senha do usuário deve ter no minimo 8 caracteres(Letras, numeros e símbolos).</w:t>
+              <w:t>RN02- A senha do usuário deve ter no minimo 8 caracteres(Letras, numeros e símbolos).</w:t>
             </w:r>
           </w:p>
         </w:tc>
@@ -5709,12 +5566,22 @@
           <w:p>
             <w:pPr>
               <w:pStyle w:val="TableParagraph"/>
+              <w:tabs>
+                <w:tab w:val="center" w:pos="3455"/>
+              </w:tabs>
               <w:spacing w:line="271" w:lineRule="exact"/>
               <w:ind w:left="0"/>
               <w:rPr>
                 <w:sz w:val="24"/>
               </w:rPr>
             </w:pPr>
+            <w:r>
+              <w:rPr>
+                <w:spacing w:val="-2"/>
+                <w:sz w:val="24"/>
+              </w:rPr>
+              <w:t xml:space="preserve">  Ator seleciona o botão de avaliação.</w:t>
+            </w:r>
           </w:p>
         </w:tc>
       </w:tr>
@@ -6858,6 +6725,866 @@
         <w:rPr>
           <w:sz w:val="24"/>
         </w:rPr>
+      </w:pPr>
+    </w:p>
+    <w:p>
+      <w:pPr>
+        <w:rPr>
+          <w:sz w:val="24"/>
+        </w:rPr>
+      </w:pPr>
+      <w:r>
+        <w:rPr>
+          <w:sz w:val="24"/>
+        </w:rPr>
+        <w:br w:type="page"/>
+      </w:r>
+    </w:p>
+    <w:p>
+      <w:pPr>
+        <w:rPr>
+          <w:sz w:val="24"/>
+        </w:rPr>
+      </w:pPr>
+    </w:p>
+    <w:tbl>
+      <w:tblPr>
+        <w:tblStyle w:val="TableNormal"/>
+        <w:tblW w:w="0" w:type="auto"/>
+        <w:tblInd w:w="324" w:type="dxa"/>
+        <w:tblBorders>
+          <w:top w:val="single" w:sz="4" w:space="0" w:color="000000"/>
+          <w:left w:val="single" w:sz="4" w:space="0" w:color="000000"/>
+          <w:bottom w:val="single" w:sz="4" w:space="0" w:color="000000"/>
+          <w:right w:val="single" w:sz="4" w:space="0" w:color="000000"/>
+          <w:insideH w:val="single" w:sz="4" w:space="0" w:color="000000"/>
+          <w:insideV w:val="single" w:sz="4" w:space="0" w:color="000000"/>
+        </w:tblBorders>
+        <w:tblLayout w:type="fixed"/>
+        <w:tblLook w:val="01E0" w:firstRow="1" w:lastRow="1" w:firstColumn="1" w:lastColumn="1" w:noHBand="0" w:noVBand="0"/>
+      </w:tblPr>
+      <w:tblGrid>
+        <w:gridCol w:w="1404"/>
+        <w:gridCol w:w="6921"/>
+      </w:tblGrid>
+      <w:tr>
+        <w:trPr>
+          <w:trHeight w:val="592"/>
+        </w:trPr>
+        <w:tc>
+          <w:tcPr>
+            <w:tcW w:w="1404" w:type="dxa"/>
+          </w:tcPr>
+          <w:p>
+            <w:pPr>
+              <w:pStyle w:val="TableParagraph"/>
+              <w:spacing w:line="271" w:lineRule="exact"/>
+              <w:rPr>
+                <w:sz w:val="24"/>
+              </w:rPr>
+            </w:pPr>
+            <w:r>
+              <w:rPr>
+                <w:spacing w:val="-2"/>
+                <w:sz w:val="24"/>
+              </w:rPr>
+              <w:t>Objetivo</w:t>
+            </w:r>
+          </w:p>
+        </w:tc>
+        <w:tc>
+          <w:tcPr>
+            <w:tcW w:w="6921" w:type="dxa"/>
+          </w:tcPr>
+          <w:p>
+            <w:pPr>
+              <w:pStyle w:val="TableParagraph"/>
+              <w:spacing w:line="271" w:lineRule="exact"/>
+              <w:rPr>
+                <w:sz w:val="24"/>
+              </w:rPr>
+            </w:pPr>
+            <w:r>
+              <w:rPr>
+                <w:sz w:val="24"/>
+              </w:rPr>
+              <w:t>Realizar adição de cursos a lista de desejos</w:t>
+            </w:r>
+            <w:r>
+              <w:rPr>
+                <w:spacing w:val="-2"/>
+                <w:sz w:val="24"/>
+              </w:rPr>
+              <w:t>.</w:t>
+            </w:r>
+          </w:p>
+        </w:tc>
+      </w:tr>
+      <w:tr>
+        <w:trPr>
+          <w:trHeight w:val="558"/>
+        </w:trPr>
+        <w:tc>
+          <w:tcPr>
+            <w:tcW w:w="1404" w:type="dxa"/>
+          </w:tcPr>
+          <w:p>
+            <w:pPr>
+              <w:pStyle w:val="TableParagraph"/>
+              <w:spacing w:line="271" w:lineRule="exact"/>
+              <w:rPr>
+                <w:sz w:val="24"/>
+              </w:rPr>
+            </w:pPr>
+            <w:r>
+              <w:rPr>
+                <w:spacing w:val="-2"/>
+                <w:sz w:val="24"/>
+              </w:rPr>
+              <w:t>Requisito</w:t>
+            </w:r>
+          </w:p>
+        </w:tc>
+        <w:tc>
+          <w:tcPr>
+            <w:tcW w:w="6921" w:type="dxa"/>
+          </w:tcPr>
+          <w:p>
+            <w:pPr>
+              <w:pStyle w:val="TableParagraph"/>
+              <w:spacing w:line="271" w:lineRule="exact"/>
+              <w:rPr>
+                <w:sz w:val="24"/>
+              </w:rPr>
+            </w:pPr>
+            <w:r>
+              <w:rPr>
+                <w:spacing w:val="-5"/>
+                <w:sz w:val="24"/>
+              </w:rPr>
+              <w:t>R7</w:t>
+            </w:r>
+          </w:p>
+        </w:tc>
+      </w:tr>
+      <w:tr>
+        <w:trPr>
+          <w:trHeight w:val="590"/>
+        </w:trPr>
+        <w:tc>
+          <w:tcPr>
+            <w:tcW w:w="1404" w:type="dxa"/>
+          </w:tcPr>
+          <w:p>
+            <w:pPr>
+              <w:pStyle w:val="TableParagraph"/>
+              <w:spacing w:line="271" w:lineRule="exact"/>
+              <w:rPr>
+                <w:sz w:val="24"/>
+              </w:rPr>
+            </w:pPr>
+            <w:r>
+              <w:rPr>
+                <w:spacing w:val="-2"/>
+                <w:sz w:val="24"/>
+              </w:rPr>
+              <w:t>Atores</w:t>
+            </w:r>
+          </w:p>
+        </w:tc>
+        <w:tc>
+          <w:tcPr>
+            <w:tcW w:w="6921" w:type="dxa"/>
+          </w:tcPr>
+          <w:p>
+            <w:pPr>
+              <w:pStyle w:val="TableParagraph"/>
+              <w:spacing w:line="271" w:lineRule="exact"/>
+              <w:rPr>
+                <w:sz w:val="24"/>
+              </w:rPr>
+            </w:pPr>
+            <w:r>
+              <w:rPr>
+                <w:spacing w:val="-2"/>
+                <w:sz w:val="24"/>
+              </w:rPr>
+              <w:t>Usuário</w:t>
+            </w:r>
+          </w:p>
+        </w:tc>
+      </w:tr>
+      <w:tr>
+        <w:trPr>
+          <w:trHeight w:val="1345"/>
+        </w:trPr>
+        <w:tc>
+          <w:tcPr>
+            <w:tcW w:w="1404" w:type="dxa"/>
+          </w:tcPr>
+          <w:p>
+            <w:pPr>
+              <w:pStyle w:val="TableParagraph"/>
+              <w:spacing w:line="256" w:lineRule="auto"/>
+              <w:rPr>
+                <w:sz w:val="24"/>
+              </w:rPr>
+            </w:pPr>
+            <w:r>
+              <w:rPr>
+                <w:spacing w:val="-4"/>
+                <w:sz w:val="24"/>
+              </w:rPr>
+              <w:t xml:space="preserve">Pré- </w:t>
+            </w:r>
+            <w:r>
+              <w:rPr>
+                <w:spacing w:val="-2"/>
+                <w:sz w:val="24"/>
+              </w:rPr>
+              <w:t>condições</w:t>
+            </w:r>
+          </w:p>
+        </w:tc>
+        <w:tc>
+          <w:tcPr>
+            <w:tcW w:w="6921" w:type="dxa"/>
+          </w:tcPr>
+          <w:p>
+            <w:pPr>
+              <w:pStyle w:val="TableParagraph"/>
+              <w:spacing w:line="271" w:lineRule="exact"/>
+              <w:rPr>
+                <w:sz w:val="24"/>
+              </w:rPr>
+            </w:pPr>
+            <w:r>
+              <w:rPr>
+                <w:sz w:val="24"/>
+              </w:rPr>
+              <w:t>1-Faz-se</w:t>
+            </w:r>
+            <w:r>
+              <w:rPr>
+                <w:spacing w:val="-4"/>
+                <w:sz w:val="24"/>
+              </w:rPr>
+              <w:t xml:space="preserve"> </w:t>
+            </w:r>
+            <w:r>
+              <w:rPr>
+                <w:sz w:val="24"/>
+              </w:rPr>
+              <w:t>necessário</w:t>
+            </w:r>
+            <w:r>
+              <w:rPr>
+                <w:spacing w:val="-6"/>
+                <w:sz w:val="24"/>
+              </w:rPr>
+              <w:t xml:space="preserve"> </w:t>
+            </w:r>
+            <w:r>
+              <w:rPr>
+                <w:sz w:val="24"/>
+              </w:rPr>
+              <w:t>estar</w:t>
+            </w:r>
+            <w:r>
+              <w:rPr>
+                <w:spacing w:val="-4"/>
+                <w:sz w:val="24"/>
+              </w:rPr>
+              <w:t xml:space="preserve"> </w:t>
+            </w:r>
+            <w:r>
+              <w:rPr>
+                <w:sz w:val="24"/>
+              </w:rPr>
+              <w:t>logado</w:t>
+            </w:r>
+            <w:r>
+              <w:rPr>
+                <w:spacing w:val="-6"/>
+                <w:sz w:val="24"/>
+              </w:rPr>
+              <w:t xml:space="preserve"> </w:t>
+            </w:r>
+            <w:r>
+              <w:rPr>
+                <w:sz w:val="24"/>
+              </w:rPr>
+              <w:t>no</w:t>
+            </w:r>
+            <w:r>
+              <w:rPr>
+                <w:spacing w:val="-4"/>
+                <w:sz w:val="24"/>
+              </w:rPr>
+              <w:t xml:space="preserve"> </w:t>
+            </w:r>
+            <w:r>
+              <w:rPr>
+                <w:spacing w:val="-2"/>
+                <w:sz w:val="24"/>
+              </w:rPr>
+              <w:t>sistema.</w:t>
+            </w:r>
+          </w:p>
+          <w:p>
+            <w:pPr>
+              <w:pStyle w:val="TableParagraph"/>
+              <w:spacing w:before="180"/>
+              <w:rPr>
+                <w:sz w:val="24"/>
+              </w:rPr>
+            </w:pPr>
+            <w:r>
+              <w:rPr>
+                <w:sz w:val="24"/>
+              </w:rPr>
+              <w:t>2- O</w:t>
+            </w:r>
+            <w:r>
+              <w:rPr>
+                <w:spacing w:val="-3"/>
+                <w:sz w:val="24"/>
+              </w:rPr>
+              <w:t xml:space="preserve"> </w:t>
+            </w:r>
+            <w:r>
+              <w:rPr>
+                <w:sz w:val="24"/>
+              </w:rPr>
+              <w:t>usuário deve ja ter realizado a busca pelo curso desejado;</w:t>
+            </w:r>
+          </w:p>
+          <w:p>
+            <w:pPr>
+              <w:pStyle w:val="TableParagraph"/>
+              <w:spacing w:before="180"/>
+              <w:rPr>
+                <w:sz w:val="24"/>
+              </w:rPr>
+            </w:pPr>
+            <w:r>
+              <w:rPr>
+                <w:sz w:val="24"/>
+              </w:rPr>
+              <w:t xml:space="preserve">3- </w:t>
+            </w:r>
+            <w:r>
+              <w:rPr>
+                <w:sz w:val="24"/>
+              </w:rPr>
+              <w:t>O usuário deve selecionar o curso.</w:t>
+            </w:r>
+          </w:p>
+        </w:tc>
+      </w:tr>
+      <w:tr>
+        <w:trPr>
+          <w:trHeight w:val="758"/>
+        </w:trPr>
+        <w:tc>
+          <w:tcPr>
+            <w:tcW w:w="1404" w:type="dxa"/>
+          </w:tcPr>
+          <w:p>
+            <w:pPr>
+              <w:pStyle w:val="TableParagraph"/>
+              <w:spacing w:line="256" w:lineRule="auto"/>
+              <w:ind w:right="42"/>
+              <w:rPr>
+                <w:sz w:val="24"/>
+              </w:rPr>
+            </w:pPr>
+            <w:r>
+              <w:rPr>
+                <w:spacing w:val="-2"/>
+                <w:sz w:val="24"/>
+              </w:rPr>
+              <w:t xml:space="preserve">Condição </w:t>
+            </w:r>
+            <w:r>
+              <w:rPr>
+                <w:sz w:val="24"/>
+              </w:rPr>
+              <w:t>de</w:t>
+            </w:r>
+            <w:r>
+              <w:rPr>
+                <w:spacing w:val="-17"/>
+                <w:sz w:val="24"/>
+              </w:rPr>
+              <w:t xml:space="preserve"> </w:t>
+            </w:r>
+            <w:r>
+              <w:rPr>
+                <w:sz w:val="24"/>
+              </w:rPr>
+              <w:t>entrada</w:t>
+            </w:r>
+          </w:p>
+        </w:tc>
+        <w:tc>
+          <w:tcPr>
+            <w:tcW w:w="6921" w:type="dxa"/>
+          </w:tcPr>
+          <w:p>
+            <w:pPr>
+              <w:pStyle w:val="TableParagraph"/>
+              <w:spacing w:line="274" w:lineRule="exact"/>
+              <w:rPr>
+                <w:sz w:val="24"/>
+              </w:rPr>
+            </w:pPr>
+            <w:r>
+              <w:rPr>
+                <w:sz w:val="24"/>
+              </w:rPr>
+              <w:t>Ator</w:t>
+            </w:r>
+            <w:r>
+              <w:rPr>
+                <w:spacing w:val="-3"/>
+                <w:sz w:val="24"/>
+              </w:rPr>
+              <w:t xml:space="preserve"> </w:t>
+            </w:r>
+            <w:r>
+              <w:rPr>
+                <w:sz w:val="24"/>
+              </w:rPr>
+              <w:t>clica em um botão de adiçãoa lista de desejos.</w:t>
+            </w:r>
+          </w:p>
+        </w:tc>
+      </w:tr>
+      <w:tr>
+        <w:trPr>
+          <w:trHeight w:val="355"/>
+        </w:trPr>
+        <w:tc>
+          <w:tcPr>
+            <w:tcW w:w="1404" w:type="dxa"/>
+          </w:tcPr>
+          <w:p>
+            <w:pPr>
+              <w:pStyle w:val="TableParagraph"/>
+              <w:spacing w:line="256" w:lineRule="auto"/>
+              <w:rPr>
+                <w:sz w:val="24"/>
+              </w:rPr>
+            </w:pPr>
+            <w:r>
+              <w:rPr>
+                <w:spacing w:val="-2"/>
+                <w:sz w:val="24"/>
+              </w:rPr>
+              <w:t>Fluxo principal</w:t>
+            </w:r>
+          </w:p>
+        </w:tc>
+        <w:tc>
+          <w:tcPr>
+            <w:tcW w:w="6921" w:type="dxa"/>
+          </w:tcPr>
+          <w:p>
+            <w:pPr>
+              <w:pStyle w:val="TableParagraph"/>
+              <w:numPr>
+                <w:ilvl w:val="0"/>
+                <w:numId w:val="11"/>
+              </w:numPr>
+              <w:tabs>
+                <w:tab w:val="left" w:pos="319"/>
+              </w:tabs>
+              <w:spacing w:line="271" w:lineRule="exact"/>
+              <w:ind w:left="319" w:hanging="212"/>
+              <w:rPr>
+                <w:sz w:val="24"/>
+              </w:rPr>
+            </w:pPr>
+            <w:r>
+              <w:rPr>
+                <w:sz w:val="24"/>
+              </w:rPr>
+              <w:t>Sistema adciona o curso desejado a lista de desejos.</w:t>
+            </w:r>
+          </w:p>
+        </w:tc>
+      </w:tr>
+      <w:tr>
+        <w:trPr>
+          <w:trHeight w:val="758"/>
+        </w:trPr>
+        <w:tc>
+          <w:tcPr>
+            <w:tcW w:w="1404" w:type="dxa"/>
+          </w:tcPr>
+          <w:p>
+            <w:pPr>
+              <w:pStyle w:val="TableParagraph"/>
+              <w:spacing w:line="256" w:lineRule="auto"/>
+              <w:rPr>
+                <w:sz w:val="24"/>
+              </w:rPr>
+            </w:pPr>
+            <w:r>
+              <w:rPr>
+                <w:spacing w:val="-2"/>
+                <w:sz w:val="24"/>
+              </w:rPr>
+              <w:t>Fluxo alternativo</w:t>
+            </w:r>
+          </w:p>
+        </w:tc>
+        <w:tc>
+          <w:tcPr>
+            <w:tcW w:w="6921" w:type="dxa"/>
+          </w:tcPr>
+          <w:p>
+            <w:pPr>
+              <w:pStyle w:val="TableParagraph"/>
+              <w:ind w:left="0"/>
+              <w:rPr>
+                <w:rFonts w:ascii="Times New Roman"/>
+                <w:sz w:val="24"/>
+              </w:rPr>
+            </w:pPr>
+          </w:p>
+        </w:tc>
+      </w:tr>
+      <w:tr>
+        <w:trPr>
+          <w:trHeight w:val="1111"/>
+        </w:trPr>
+        <w:tc>
+          <w:tcPr>
+            <w:tcW w:w="1404" w:type="dxa"/>
+          </w:tcPr>
+          <w:p>
+            <w:pPr>
+              <w:pStyle w:val="TableParagraph"/>
+              <w:spacing w:line="256" w:lineRule="auto"/>
+              <w:ind w:right="363"/>
+              <w:rPr>
+                <w:sz w:val="24"/>
+              </w:rPr>
+            </w:pPr>
+            <w:r>
+              <w:rPr>
+                <w:sz w:val="24"/>
+              </w:rPr>
+              <w:t>Fluxo</w:t>
+            </w:r>
+            <w:r>
+              <w:rPr>
+                <w:spacing w:val="-17"/>
+                <w:sz w:val="24"/>
+              </w:rPr>
+              <w:t xml:space="preserve"> </w:t>
+            </w:r>
+            <w:r>
+              <w:rPr>
+                <w:sz w:val="24"/>
+              </w:rPr>
+              <w:t xml:space="preserve">de </w:t>
+            </w:r>
+            <w:r>
+              <w:rPr>
+                <w:spacing w:val="-2"/>
+                <w:sz w:val="24"/>
+              </w:rPr>
+              <w:t>exceção</w:t>
+            </w:r>
+          </w:p>
+        </w:tc>
+        <w:tc>
+          <w:tcPr>
+            <w:tcW w:w="6921" w:type="dxa"/>
+          </w:tcPr>
+          <w:p>
+            <w:pPr>
+              <w:pStyle w:val="TableParagraph"/>
+              <w:spacing w:line="271" w:lineRule="exact"/>
+              <w:rPr>
+                <w:sz w:val="24"/>
+              </w:rPr>
+            </w:pPr>
+            <w:r>
+              <w:rPr>
+                <w:spacing w:val="-4"/>
+                <w:sz w:val="24"/>
+              </w:rPr>
+              <w:t>EX01</w:t>
+            </w:r>
+          </w:p>
+          <w:p>
+            <w:pPr>
+              <w:pStyle w:val="TableParagraph"/>
+              <w:numPr>
+                <w:ilvl w:val="0"/>
+                <w:numId w:val="10"/>
+              </w:numPr>
+              <w:tabs>
+                <w:tab w:val="left" w:pos="319"/>
+              </w:tabs>
+              <w:spacing w:before="180"/>
+              <w:ind w:left="319" w:hanging="212"/>
+              <w:rPr>
+                <w:sz w:val="24"/>
+              </w:rPr>
+            </w:pPr>
+            <w:r>
+              <w:rPr>
+                <w:sz w:val="24"/>
+              </w:rPr>
+              <w:t>Em</w:t>
+            </w:r>
+            <w:r>
+              <w:rPr>
+                <w:spacing w:val="-8"/>
+                <w:sz w:val="24"/>
+              </w:rPr>
+              <w:t xml:space="preserve"> </w:t>
+            </w:r>
+            <w:r>
+              <w:rPr>
+                <w:sz w:val="24"/>
+              </w:rPr>
+              <w:t>caso</w:t>
+            </w:r>
+            <w:r>
+              <w:rPr>
+                <w:spacing w:val="-10"/>
+                <w:sz w:val="24"/>
+              </w:rPr>
+              <w:t xml:space="preserve"> </w:t>
+            </w:r>
+            <w:r>
+              <w:rPr>
+                <w:sz w:val="24"/>
+              </w:rPr>
+              <w:t>d</w:t>
+            </w:r>
+            <w:r>
+              <w:rPr>
+                <w:sz w:val="24"/>
+              </w:rPr>
+              <w:t>e curso ja adcionado, exibir mensagem (Curso ja adcionado a lista de desejos, confira!)</w:t>
+            </w:r>
+          </w:p>
+        </w:tc>
+      </w:tr>
+      <w:tr>
+        <w:trPr>
+          <w:trHeight w:val="592"/>
+        </w:trPr>
+        <w:tc>
+          <w:tcPr>
+            <w:tcW w:w="1404" w:type="dxa"/>
+          </w:tcPr>
+          <w:p>
+            <w:pPr>
+              <w:pStyle w:val="TableParagraph"/>
+              <w:spacing w:line="271" w:lineRule="exact"/>
+              <w:rPr>
+                <w:sz w:val="24"/>
+              </w:rPr>
+            </w:pPr>
+            <w:r>
+              <w:rPr>
+                <w:spacing w:val="-2"/>
+                <w:sz w:val="24"/>
+              </w:rPr>
+              <w:t>Extensões</w:t>
+            </w:r>
+          </w:p>
+        </w:tc>
+        <w:tc>
+          <w:tcPr>
+            <w:tcW w:w="6921" w:type="dxa"/>
+          </w:tcPr>
+          <w:p>
+            <w:pPr>
+              <w:pStyle w:val="TableParagraph"/>
+              <w:ind w:left="0"/>
+              <w:rPr>
+                <w:rFonts w:ascii="Times New Roman"/>
+                <w:sz w:val="24"/>
+              </w:rPr>
+            </w:pPr>
+          </w:p>
+        </w:tc>
+      </w:tr>
+      <w:tr>
+        <w:trPr>
+          <w:trHeight w:val="756"/>
+        </w:trPr>
+        <w:tc>
+          <w:tcPr>
+            <w:tcW w:w="1404" w:type="dxa"/>
+          </w:tcPr>
+          <w:p>
+            <w:pPr>
+              <w:pStyle w:val="TableParagraph"/>
+              <w:spacing w:line="256" w:lineRule="auto"/>
+              <w:rPr>
+                <w:sz w:val="24"/>
+              </w:rPr>
+            </w:pPr>
+            <w:r>
+              <w:rPr>
+                <w:spacing w:val="-4"/>
+                <w:sz w:val="24"/>
+              </w:rPr>
+              <w:t xml:space="preserve">Pós- </w:t>
+            </w:r>
+            <w:r>
+              <w:rPr>
+                <w:spacing w:val="-2"/>
+                <w:sz w:val="24"/>
+              </w:rPr>
+              <w:t>condições</w:t>
+            </w:r>
+          </w:p>
+        </w:tc>
+        <w:tc>
+          <w:tcPr>
+            <w:tcW w:w="6921" w:type="dxa"/>
+          </w:tcPr>
+          <w:p>
+            <w:pPr>
+              <w:pStyle w:val="TableParagraph"/>
+              <w:numPr>
+                <w:ilvl w:val="0"/>
+                <w:numId w:val="17"/>
+              </w:numPr>
+              <w:spacing w:line="271" w:lineRule="exact"/>
+              <w:rPr>
+                <w:sz w:val="24"/>
+              </w:rPr>
+            </w:pPr>
+            <w:r>
+              <w:rPr>
+                <w:sz w:val="24"/>
+              </w:rPr>
+              <w:t xml:space="preserve">O </w:t>
+            </w:r>
+            <w:r>
+              <w:rPr>
+                <w:sz w:val="24"/>
+              </w:rPr>
+              <w:t>sistema emitirá uma mensagem (Curso adcionado a lista de desejos)</w:t>
+            </w:r>
+            <w:r>
+              <w:rPr>
+                <w:sz w:val="24"/>
+              </w:rPr>
+              <w:t>.</w:t>
+            </w:r>
+          </w:p>
+          <w:p>
+            <w:pPr>
+              <w:pStyle w:val="TableParagraph"/>
+              <w:numPr>
+                <w:ilvl w:val="0"/>
+                <w:numId w:val="17"/>
+              </w:numPr>
+              <w:spacing w:line="271" w:lineRule="exact"/>
+              <w:rPr>
+                <w:spacing w:val="-2"/>
+                <w:sz w:val="24"/>
+              </w:rPr>
+            </w:pPr>
+            <w:r>
+              <w:rPr>
+                <w:sz w:val="24"/>
+              </w:rPr>
+              <w:t>O sistema adcionará o curso desejado a lista de desejos.</w:t>
+            </w:r>
+          </w:p>
+        </w:tc>
+      </w:tr>
+      <w:tr>
+        <w:trPr>
+          <w:trHeight w:val="755"/>
+        </w:trPr>
+        <w:tc>
+          <w:tcPr>
+            <w:tcW w:w="1404" w:type="dxa"/>
+          </w:tcPr>
+          <w:p>
+            <w:pPr>
+              <w:pStyle w:val="TableParagraph"/>
+              <w:spacing w:line="256" w:lineRule="auto"/>
+              <w:rPr>
+                <w:sz w:val="24"/>
+              </w:rPr>
+            </w:pPr>
+            <w:r>
+              <w:rPr>
+                <w:sz w:val="24"/>
+              </w:rPr>
+              <w:t>Regras</w:t>
+            </w:r>
+            <w:r>
+              <w:rPr>
+                <w:spacing w:val="-17"/>
+                <w:sz w:val="24"/>
+              </w:rPr>
+              <w:t xml:space="preserve"> </w:t>
+            </w:r>
+            <w:r>
+              <w:rPr>
+                <w:sz w:val="24"/>
+              </w:rPr>
+              <w:t xml:space="preserve">de </w:t>
+            </w:r>
+            <w:r>
+              <w:rPr>
+                <w:spacing w:val="-2"/>
+                <w:sz w:val="24"/>
+              </w:rPr>
+              <w:t>negócio</w:t>
+            </w:r>
+          </w:p>
+        </w:tc>
+        <w:tc>
+          <w:tcPr>
+            <w:tcW w:w="6921" w:type="dxa"/>
+          </w:tcPr>
+          <w:p>
+            <w:pPr>
+              <w:pStyle w:val="TableParagraph"/>
+              <w:spacing w:line="256" w:lineRule="auto"/>
+              <w:ind w:left="0"/>
+              <w:rPr>
+                <w:sz w:val="24"/>
+              </w:rPr>
+            </w:pPr>
+          </w:p>
+          <w:p>
+            <w:pPr>
+              <w:pStyle w:val="TableParagraph"/>
+              <w:spacing w:line="256" w:lineRule="auto"/>
+              <w:rPr>
+                <w:sz w:val="24"/>
+              </w:rPr>
+            </w:pPr>
+          </w:p>
+        </w:tc>
+      </w:tr>
+    </w:tbl>
+    <w:p>
+      <w:pPr>
+        <w:pStyle w:val="TableParagraph"/>
+        <w:spacing w:line="256" w:lineRule="auto"/>
+        <w:rPr>
+          <w:sz w:val="24"/>
+        </w:rPr>
         <w:sectPr>
           <w:pgSz w:w="11910" w:h="16840"/>
           <w:pgMar w:top="1600" w:right="992" w:bottom="280" w:left="1275" w:header="749" w:footer="0" w:gutter="0"/>
@@ -6955,17 +7682,6 @@
           <w:sz w:val="20"/>
         </w:rPr>
       </w:pPr>
-    </w:p>
-    <w:p>
-      <w:pPr>
-        <w:pStyle w:val="Corpodetexto"/>
-        <w:spacing w:before="103"/>
-        <w:rPr>
-          <w:rFonts w:ascii="Arial"/>
-          <w:b/>
-          <w:sz w:val="20"/>
-        </w:rPr>
-      </w:pPr>
       <w:r>
         <w:rPr>
           <w:rFonts w:ascii="Arial"/>
@@ -6974,31 +7690,139 @@
           <w:sz w:val="20"/>
           <w:lang w:val="pt-BR" w:eastAsia="pt-BR"/>
         </w:rPr>
+        <mc:AlternateContent>
+          <mc:Choice Requires="wps">
+            <w:drawing>
+              <wp:anchor distT="0" distB="0" distL="114300" distR="114300" simplePos="0" relativeHeight="251659264" behindDoc="0" locked="0" layoutInCell="1" allowOverlap="1" wp14:anchorId="14D52C76" wp14:editId="511778A5">
+                <wp:simplePos x="0" y="0"/>
+                <wp:positionH relativeFrom="column">
+                  <wp:posOffset>-331160</wp:posOffset>
+                </wp:positionH>
+                <wp:positionV relativeFrom="paragraph">
+                  <wp:posOffset>223594</wp:posOffset>
+                </wp:positionV>
+                <wp:extent cx="6655863" cy="5634990"/>
+                <wp:effectExtent l="0" t="0" r="12065" b="22860"/>
+                <wp:wrapNone/>
+                <wp:docPr id="11" name="Retângulo 11"/>
+                <wp:cNvGraphicFramePr/>
+                <a:graphic xmlns:a="http://schemas.openxmlformats.org/drawingml/2006/main">
+                  <a:graphicData uri="http://schemas.microsoft.com/office/word/2010/wordprocessingShape">
+                    <wps:wsp>
+                      <wps:cNvSpPr/>
+                      <wps:spPr>
+                        <a:xfrm>
+                          <a:off x="0" y="0"/>
+                          <a:ext cx="6655863" cy="5634990"/>
+                        </a:xfrm>
+                        <a:prstGeom prst="rect">
+                          <a:avLst/>
+                        </a:prstGeom>
+                        <a:noFill/>
+                        <a:ln>
+                          <a:solidFill>
+                            <a:schemeClr val="tx1"/>
+                          </a:solidFill>
+                        </a:ln>
+                      </wps:spPr>
+                      <wps:style>
+                        <a:lnRef idx="2">
+                          <a:schemeClr val="accent1">
+                            <a:shade val="50000"/>
+                          </a:schemeClr>
+                        </a:lnRef>
+                        <a:fillRef idx="1">
+                          <a:schemeClr val="accent1"/>
+                        </a:fillRef>
+                        <a:effectRef idx="0">
+                          <a:schemeClr val="accent1"/>
+                        </a:effectRef>
+                        <a:fontRef idx="minor">
+                          <a:schemeClr val="lt1"/>
+                        </a:fontRef>
+                      </wps:style>
+                      <wps:bodyPr rot="0" spcFirstLastPara="0" vertOverflow="overflow" horzOverflow="overflow" vert="horz" wrap="square" lIns="91440" tIns="45720" rIns="91440" bIns="45720" numCol="1" spcCol="0" rtlCol="0" fromWordArt="0" anchor="ctr" anchorCtr="0" forceAA="0" compatLnSpc="1">
+                        <a:prstTxWarp prst="textNoShape">
+                          <a:avLst/>
+                        </a:prstTxWarp>
+                        <a:noAutofit/>
+                      </wps:bodyPr>
+                    </wps:wsp>
+                  </a:graphicData>
+                </a:graphic>
+                <wp14:sizeRelH relativeFrom="margin">
+                  <wp14:pctWidth>0</wp14:pctWidth>
+                </wp14:sizeRelH>
+                <wp14:sizeRelV relativeFrom="margin">
+                  <wp14:pctHeight>0</wp14:pctHeight>
+                </wp14:sizeRelV>
+              </wp:anchor>
+            </w:drawing>
+          </mc:Choice>
+          <mc:Fallback>
+            <w:pict>
+              <v:rect w14:anchorId="07B3663D" id="Retângulo 11" o:spid="_x0000_s1026" style="position:absolute;margin-left:-26.1pt;margin-top:17.6pt;width:524.1pt;height:443.7pt;z-index:251659264;visibility:visible;mso-wrap-style:square;mso-width-percent:0;mso-height-percent:0;mso-wrap-distance-left:9pt;mso-wrap-distance-top:0;mso-wrap-distance-right:9pt;mso-wrap-distance-bottom:0;mso-position-horizontal:absolute;mso-position-horizontal-relative:text;mso-position-vertical:absolute;mso-position-vertical-relative:text;mso-width-percent:0;mso-height-percent:0;mso-width-relative:margin;mso-height-relative:margin;v-text-anchor:middle" o:gfxdata="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" filled="f" strokecolor="black [3213]" strokeweight="2pt"/>
+            </w:pict>
+          </mc:Fallback>
+        </mc:AlternateContent>
+      </w:r>
+    </w:p>
+    <w:p>
+      <w:pPr>
+        <w:pStyle w:val="Corpodetexto"/>
+        <w:spacing w:before="103"/>
+        <w:rPr>
+          <w:rFonts w:ascii="Arial"/>
+          <w:b/>
+          <w:sz w:val="20"/>
+        </w:rPr>
+      </w:pPr>
+    </w:p>
+    <w:p>
+      <w:pPr>
+        <w:pStyle w:val="Corpodetexto"/>
+        <w:rPr>
+          <w:rFonts w:ascii="Arial"/>
+          <w:b/>
+          <w:sz w:val="20"/>
+        </w:rPr>
+        <w:sectPr>
+          <w:pgSz w:w="11910" w:h="16840"/>
+          <w:pgMar w:top="1600" w:right="992" w:bottom="280" w:left="1275" w:header="749" w:footer="0" w:gutter="0"/>
+          <w:cols w:space="720"/>
+        </w:sectPr>
+      </w:pPr>
+      <w:r>
+        <w:rPr>
+          <w:rFonts w:ascii="Arial"/>
+          <w:b/>
+          <w:noProof/>
+          <w:sz w:val="20"/>
+          <w:lang w:val="pt-BR" w:eastAsia="pt-BR"/>
+        </w:rPr>
         <w:drawing>
-          <wp:anchor distT="0" distB="0" distL="0" distR="0" simplePos="0" relativeHeight="487587840" behindDoc="1" locked="0" layoutInCell="1" allowOverlap="1">
-            <wp:simplePos x="0" y="0"/>
-            <wp:positionH relativeFrom="page">
-              <wp:posOffset>1129583</wp:posOffset>
-            </wp:positionH>
-            <wp:positionV relativeFrom="paragraph">
-              <wp:posOffset>227291</wp:posOffset>
-            </wp:positionV>
-            <wp:extent cx="5603042" cy="6646164"/>
+          <wp:inline distT="0" distB="0" distL="0" distR="0">
+            <wp:extent cx="6123305" cy="5240020"/>
             <wp:effectExtent l="0" t="0" r="0" b="0"/>
-            <wp:wrapTopAndBottom/>
-            <wp:docPr id="2" name="Image 2"/>
+            <wp:docPr id="10" name="Imagem 10"/>
             <wp:cNvGraphicFramePr>
-              <a:graphicFrameLocks xmlns:a="http://schemas.openxmlformats.org/drawingml/2006/main"/>
+              <a:graphicFrameLocks xmlns:a="http://schemas.openxmlformats.org/drawingml/2006/main" noChangeAspect="1"/>
             </wp:cNvGraphicFramePr>
             <a:graphic xmlns:a="http://schemas.openxmlformats.org/drawingml/2006/main">
               <a:graphicData uri="http://schemas.openxmlformats.org/drawingml/2006/picture">
                 <pic:pic xmlns:pic="http://schemas.openxmlformats.org/drawingml/2006/picture">
                   <pic:nvPicPr>
-                    <pic:cNvPr id="2" name="Image 2"/>
+                    <pic:cNvPr id="10" name="Captura de tela 2025-03-23 163557.png"/>
                     <pic:cNvPicPr/>
                   </pic:nvPicPr>
                   <pic:blipFill>
-                    <a:blip r:embed="rId8" cstate="print"/>
+                    <a:blip r:embed="rId8">
+                      <a:extLst>
+                        <a:ext uri="{28A0092B-C50C-407E-A947-70E740481C1C}">
+                          <a14:useLocalDpi xmlns:a14="http://schemas.microsoft.com/office/drawing/2010/main" val="0"/>
+                        </a:ext>
+                      </a:extLst>
+                    </a:blip>
                     <a:stretch>
                       <a:fillRect/>
                     </a:stretch>
@@ -7006,7 +7830,7 @@
                   <pic:spPr>
                     <a:xfrm>
                       <a:off x="0" y="0"/>
-                      <a:ext cx="5603042" cy="6646164"/>
+                      <a:ext cx="6123305" cy="5240020"/>
                     </a:xfrm>
                     <a:prstGeom prst="rect">
                       <a:avLst/>
@@ -7015,24 +7839,9 @@
                 </pic:pic>
               </a:graphicData>
             </a:graphic>
-          </wp:anchor>
+          </wp:inline>
         </w:drawing>
       </w:r>
-    </w:p>
-    <w:p>
-      <w:pPr>
-        <w:pStyle w:val="Corpodetexto"/>
-        <w:rPr>
-          <w:rFonts w:ascii="Arial"/>
-          <w:b/>
-          <w:sz w:val="20"/>
-        </w:rPr>
-        <w:sectPr>
-          <w:pgSz w:w="11910" w:h="16840"/>
-          <w:pgMar w:top="1600" w:right="992" w:bottom="280" w:left="1275" w:header="749" w:footer="0" w:gutter="0"/>
-          <w:cols w:space="720"/>
-        </w:sectPr>
-      </w:pPr>
     </w:p>
     <w:p>
       <w:pPr>
@@ -7116,17 +7925,6 @@
           <w:sz w:val="20"/>
         </w:rPr>
       </w:pPr>
-    </w:p>
-    <w:p>
-      <w:pPr>
-        <w:pStyle w:val="Corpodetexto"/>
-        <w:spacing w:before="40"/>
-        <w:rPr>
-          <w:rFonts w:ascii="Arial"/>
-          <w:b/>
-          <w:sz w:val="20"/>
-        </w:rPr>
-      </w:pPr>
       <w:r>
         <w:rPr>
           <w:rFonts w:ascii="Arial"/>
@@ -7135,31 +7933,126 @@
           <w:sz w:val="20"/>
           <w:lang w:val="pt-BR" w:eastAsia="pt-BR"/>
         </w:rPr>
+        <mc:AlternateContent>
+          <mc:Choice Requires="wps">
+            <w:drawing>
+              <wp:anchor distT="0" distB="0" distL="114300" distR="114300" simplePos="0" relativeHeight="251660288" behindDoc="0" locked="0" layoutInCell="1" allowOverlap="1" wp14:anchorId="5758C643" wp14:editId="03BADDF2">
+                <wp:simplePos x="0" y="0"/>
+                <wp:positionH relativeFrom="column">
+                  <wp:posOffset>-335172</wp:posOffset>
+                </wp:positionH>
+                <wp:positionV relativeFrom="paragraph">
+                  <wp:posOffset>211359</wp:posOffset>
+                </wp:positionV>
+                <wp:extent cx="6659005" cy="4550410"/>
+                <wp:effectExtent l="0" t="0" r="27940" b="21590"/>
+                <wp:wrapNone/>
+                <wp:docPr id="13" name="Retângulo 13"/>
+                <wp:cNvGraphicFramePr/>
+                <a:graphic xmlns:a="http://schemas.openxmlformats.org/drawingml/2006/main">
+                  <a:graphicData uri="http://schemas.microsoft.com/office/word/2010/wordprocessingShape">
+                    <wps:wsp>
+                      <wps:cNvSpPr/>
+                      <wps:spPr>
+                        <a:xfrm>
+                          <a:off x="0" y="0"/>
+                          <a:ext cx="6659005" cy="4550410"/>
+                        </a:xfrm>
+                        <a:prstGeom prst="rect">
+                          <a:avLst/>
+                        </a:prstGeom>
+                        <a:noFill/>
+                      </wps:spPr>
+                      <wps:style>
+                        <a:lnRef idx="2">
+                          <a:schemeClr val="accent1">
+                            <a:shade val="50000"/>
+                          </a:schemeClr>
+                        </a:lnRef>
+                        <a:fillRef idx="1">
+                          <a:schemeClr val="accent1"/>
+                        </a:fillRef>
+                        <a:effectRef idx="0">
+                          <a:schemeClr val="accent1"/>
+                        </a:effectRef>
+                        <a:fontRef idx="minor">
+                          <a:schemeClr val="lt1"/>
+                        </a:fontRef>
+                      </wps:style>
+                      <wps:bodyPr rot="0" spcFirstLastPara="0" vertOverflow="overflow" horzOverflow="overflow" vert="horz" wrap="square" lIns="91440" tIns="45720" rIns="91440" bIns="45720" numCol="1" spcCol="0" rtlCol="0" fromWordArt="0" anchor="ctr" anchorCtr="0" forceAA="0" compatLnSpc="1">
+                        <a:prstTxWarp prst="textNoShape">
+                          <a:avLst/>
+                        </a:prstTxWarp>
+                        <a:noAutofit/>
+                      </wps:bodyPr>
+                    </wps:wsp>
+                  </a:graphicData>
+                </a:graphic>
+                <wp14:sizeRelH relativeFrom="margin">
+                  <wp14:pctWidth>0</wp14:pctWidth>
+                </wp14:sizeRelH>
+              </wp:anchor>
+            </w:drawing>
+          </mc:Choice>
+          <mc:Fallback>
+            <w:pict>
+              <v:rect w14:anchorId="751E6A4D" id="Retângulo 13" o:spid="_x0000_s1026" style="position:absolute;margin-left:-26.4pt;margin-top:16.65pt;width:524.35pt;height:358.3pt;z-index:251660288;visibility:visible;mso-wrap-style:square;mso-width-percent:0;mso-wrap-distance-left:9pt;mso-wrap-distance-top:0;mso-wrap-distance-right:9pt;mso-wrap-distance-bottom:0;mso-position-horizontal:absolute;mso-position-horizontal-relative:text;mso-position-vertical:absolute;mso-position-vertical-relative:text;mso-width-percent:0;mso-width-relative:margin;v-text-anchor:middle" o:gfxdata="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" filled="f" strokecolor="#243f60 [1604]" strokeweight="2pt"/>
+            </w:pict>
+          </mc:Fallback>
+        </mc:AlternateContent>
+      </w:r>
+    </w:p>
+    <w:p>
+      <w:pPr>
+        <w:pStyle w:val="Corpodetexto"/>
+        <w:rPr>
+          <w:rFonts w:ascii="Arial"/>
+          <w:b/>
+          <w:sz w:val="20"/>
+        </w:rPr>
+      </w:pPr>
+    </w:p>
+    <w:p>
+      <w:pPr>
+        <w:pStyle w:val="Corpodetexto"/>
+        <w:spacing w:before="40"/>
+        <w:rPr>
+          <w:rFonts w:ascii="Arial"/>
+          <w:b/>
+          <w:sz w:val="20"/>
+        </w:rPr>
+      </w:pPr>
+      <w:r>
+        <w:rPr>
+          <w:rFonts w:ascii="Arial"/>
+          <w:b/>
+          <w:noProof/>
+          <w:sz w:val="20"/>
+          <w:lang w:val="pt-BR" w:eastAsia="pt-BR"/>
+        </w:rPr>
         <w:drawing>
-          <wp:anchor distT="0" distB="0" distL="0" distR="0" simplePos="0" relativeHeight="487588352" behindDoc="1" locked="0" layoutInCell="1" allowOverlap="1">
-            <wp:simplePos x="0" y="0"/>
-            <wp:positionH relativeFrom="page">
-              <wp:posOffset>1121425</wp:posOffset>
-            </wp:positionH>
-            <wp:positionV relativeFrom="paragraph">
-              <wp:posOffset>186944</wp:posOffset>
-            </wp:positionV>
-            <wp:extent cx="5675879" cy="7188327"/>
-            <wp:effectExtent l="0" t="0" r="0" b="0"/>
-            <wp:wrapTopAndBottom/>
-            <wp:docPr id="3" name="Image 3"/>
+          <wp:inline distT="0" distB="0" distL="0" distR="0">
+            <wp:extent cx="6123305" cy="4336415"/>
+            <wp:effectExtent l="0" t="0" r="0" b="6985"/>
+            <wp:docPr id="12" name="Imagem 12"/>
             <wp:cNvGraphicFramePr>
-              <a:graphicFrameLocks xmlns:a="http://schemas.openxmlformats.org/drawingml/2006/main"/>
+              <a:graphicFrameLocks xmlns:a="http://schemas.openxmlformats.org/drawingml/2006/main" noChangeAspect="1"/>
             </wp:cNvGraphicFramePr>
             <a:graphic xmlns:a="http://schemas.openxmlformats.org/drawingml/2006/main">
               <a:graphicData uri="http://schemas.openxmlformats.org/drawingml/2006/picture">
                 <pic:pic xmlns:pic="http://schemas.openxmlformats.org/drawingml/2006/picture">
                   <pic:nvPicPr>
-                    <pic:cNvPr id="3" name="Image 3"/>
+                    <pic:cNvPr id="12" name="Captura de tela 2025-03-23 163849.png"/>
                     <pic:cNvPicPr/>
                   </pic:nvPicPr>
                   <pic:blipFill>
-                    <a:blip r:embed="rId9" cstate="print"/>
+                    <a:blip r:embed="rId9">
+                      <a:extLst>
+                        <a:ext uri="{28A0092B-C50C-407E-A947-70E740481C1C}">
+                          <a14:useLocalDpi xmlns:a14="http://schemas.microsoft.com/office/drawing/2010/main" val="0"/>
+                        </a:ext>
+                      </a:extLst>
+                    </a:blip>
                     <a:stretch>
                       <a:fillRect/>
                     </a:stretch>
@@ -7167,7 +8060,7 @@
                   <pic:spPr>
                     <a:xfrm>
                       <a:off x="0" y="0"/>
-                      <a:ext cx="5675879" cy="7188327"/>
+                      <a:ext cx="6123305" cy="4336415"/>
                     </a:xfrm>
                     <a:prstGeom prst="rect">
                       <a:avLst/>
@@ -7176,7 +8069,7 @@
                 </pic:pic>
               </a:graphicData>
             </a:graphic>
-          </wp:anchor>
+          </wp:inline>
         </w:drawing>
       </w:r>
     </w:p>
@@ -7537,7 +8430,7 @@
                               <w:noProof/>
                               <w:spacing w:val="-5"/>
                             </w:rPr>
-                            <w:t>11</w:t>
+                            <w:t>2</w:t>
                           </w:r>
                           <w:r>
                             <w:rPr>
@@ -7603,7 +8496,7 @@
                         <w:noProof/>
                         <w:spacing w:val="-5"/>
                       </w:rPr>
-                      <w:t>11</w:t>
+                      <w:t>2</w:t>
                     </w:r>
                     <w:r>
                       <w:rPr>
@@ -8107,6 +9000,95 @@
     </w:lvl>
   </w:abstractNum>
   <w:abstractNum w:abstractNumId="4">
+    <w:nsid w:val="23693330"/>
+    <w:multiLevelType w:val="hybridMultilevel"/>
+    <w:tmpl w:val="ED6CD958"/>
+    <w:lvl w:ilvl="0" w:tplc="3D6A9D32">
+      <w:start w:val="1"/>
+      <w:numFmt w:val="decimal"/>
+      <w:lvlText w:val="%1-"/>
+      <w:lvlJc w:val="left"/>
+      <w:pPr>
+        <w:ind w:left="467" w:hanging="360"/>
+      </w:pPr>
+      <w:rPr>
+        <w:rFonts w:hint="default"/>
+      </w:rPr>
+    </w:lvl>
+    <w:lvl w:ilvl="1" w:tplc="04160019" w:tentative="1">
+      <w:start w:val="1"/>
+      <w:numFmt w:val="lowerLetter"/>
+      <w:lvlText w:val="%2."/>
+      <w:lvlJc w:val="left"/>
+      <w:pPr>
+        <w:ind w:left="1187" w:hanging="360"/>
+      </w:pPr>
+    </w:lvl>
+    <w:lvl w:ilvl="2" w:tplc="0416001B" w:tentative="1">
+      <w:start w:val="1"/>
+      <w:numFmt w:val="lowerRoman"/>
+      <w:lvlText w:val="%3."/>
+      <w:lvlJc w:val="right"/>
+      <w:pPr>
+        <w:ind w:left="1907" w:hanging="180"/>
+      </w:pPr>
+    </w:lvl>
+    <w:lvl w:ilvl="3" w:tplc="0416000F" w:tentative="1">
+      <w:start w:val="1"/>
+      <w:numFmt w:val="decimal"/>
+      <w:lvlText w:val="%4."/>
+      <w:lvlJc w:val="left"/>
+      <w:pPr>
+        <w:ind w:left="2627" w:hanging="360"/>
+      </w:pPr>
+    </w:lvl>
+    <w:lvl w:ilvl="4" w:tplc="04160019" w:tentative="1">
+      <w:start w:val="1"/>
+      <w:numFmt w:val="lowerLetter"/>
+      <w:lvlText w:val="%5."/>
+      <w:lvlJc w:val="left"/>
+      <w:pPr>
+        <w:ind w:left="3347" w:hanging="360"/>
+      </w:pPr>
+    </w:lvl>
+    <w:lvl w:ilvl="5" w:tplc="0416001B" w:tentative="1">
+      <w:start w:val="1"/>
+      <w:numFmt w:val="lowerRoman"/>
+      <w:lvlText w:val="%6."/>
+      <w:lvlJc w:val="right"/>
+      <w:pPr>
+        <w:ind w:left="4067" w:hanging="180"/>
+      </w:pPr>
+    </w:lvl>
+    <w:lvl w:ilvl="6" w:tplc="0416000F" w:tentative="1">
+      <w:start w:val="1"/>
+      <w:numFmt w:val="decimal"/>
+      <w:lvlText w:val="%7."/>
+      <w:lvlJc w:val="left"/>
+      <w:pPr>
+        <w:ind w:left="4787" w:hanging="360"/>
+      </w:pPr>
+    </w:lvl>
+    <w:lvl w:ilvl="7" w:tplc="04160019" w:tentative="1">
+      <w:start w:val="1"/>
+      <w:numFmt w:val="lowerLetter"/>
+      <w:lvlText w:val="%8."/>
+      <w:lvlJc w:val="left"/>
+      <w:pPr>
+        <w:ind w:left="5507" w:hanging="360"/>
+      </w:pPr>
+    </w:lvl>
+    <w:lvl w:ilvl="8" w:tplc="0416001B" w:tentative="1">
+      <w:start w:val="1"/>
+      <w:numFmt w:val="lowerRoman"/>
+      <w:lvlText w:val="%9."/>
+      <w:lvlJc w:val="right"/>
+      <w:pPr>
+        <w:ind w:left="6227" w:hanging="180"/>
+      </w:pPr>
+    </w:lvl>
+  </w:abstractNum>
+  <w:abstractNum w:abstractNumId="5">
     <w:nsid w:val="25862D17"/>
     <w:multiLevelType w:val="hybridMultilevel"/>
     <w:tmpl w:val="229059E4"/>
@@ -8227,7 +9209,7 @@
       </w:rPr>
     </w:lvl>
   </w:abstractNum>
-  <w:abstractNum w:abstractNumId="5">
+  <w:abstractNum w:abstractNumId="6">
     <w:nsid w:val="2F396913"/>
     <w:multiLevelType w:val="hybridMultilevel"/>
     <w:tmpl w:val="0472F6BA"/>
@@ -8316,7 +9298,7 @@
       </w:pPr>
     </w:lvl>
   </w:abstractNum>
-  <w:abstractNum w:abstractNumId="6">
+  <w:abstractNum w:abstractNumId="7">
     <w:nsid w:val="341E1F86"/>
     <w:multiLevelType w:val="hybridMultilevel"/>
     <w:tmpl w:val="38CEC7B4"/>
@@ -8438,7 +9420,7 @@
       </w:rPr>
     </w:lvl>
   </w:abstractNum>
-  <w:abstractNum w:abstractNumId="7">
+  <w:abstractNum w:abstractNumId="8">
     <w:nsid w:val="38061014"/>
     <w:multiLevelType w:val="hybridMultilevel"/>
     <w:tmpl w:val="251E5DC6"/>
@@ -8560,7 +9542,7 @@
       </w:rPr>
     </w:lvl>
   </w:abstractNum>
-  <w:abstractNum w:abstractNumId="8">
+  <w:abstractNum w:abstractNumId="9">
     <w:nsid w:val="380715E3"/>
     <w:multiLevelType w:val="hybridMultilevel"/>
     <w:tmpl w:val="927C1C7A"/>
@@ -8682,7 +9664,7 @@
       </w:rPr>
     </w:lvl>
   </w:abstractNum>
-  <w:abstractNum w:abstractNumId="9">
+  <w:abstractNum w:abstractNumId="10">
     <w:nsid w:val="3A9A6249"/>
     <w:multiLevelType w:val="hybridMultilevel"/>
     <w:tmpl w:val="6A00DFD4"/>
@@ -8771,7 +9753,7 @@
       </w:pPr>
     </w:lvl>
   </w:abstractNum>
-  <w:abstractNum w:abstractNumId="10">
+  <w:abstractNum w:abstractNumId="11">
     <w:nsid w:val="4FB64B60"/>
     <w:multiLevelType w:val="hybridMultilevel"/>
     <w:tmpl w:val="F35A8106"/>
@@ -8893,7 +9875,7 @@
       </w:rPr>
     </w:lvl>
   </w:abstractNum>
-  <w:abstractNum w:abstractNumId="11">
+  <w:abstractNum w:abstractNumId="12">
     <w:nsid w:val="628E2BB1"/>
     <w:multiLevelType w:val="hybridMultilevel"/>
     <w:tmpl w:val="B3B019CC"/>
@@ -9015,7 +9997,7 @@
       </w:rPr>
     </w:lvl>
   </w:abstractNum>
-  <w:abstractNum w:abstractNumId="12">
+  <w:abstractNum w:abstractNumId="13">
     <w:nsid w:val="724A5685"/>
     <w:multiLevelType w:val="hybridMultilevel"/>
     <w:tmpl w:val="0D280D9A"/>
@@ -9137,7 +10119,7 @@
       </w:rPr>
     </w:lvl>
   </w:abstractNum>
-  <w:abstractNum w:abstractNumId="13">
+  <w:abstractNum w:abstractNumId="14">
     <w:nsid w:val="75D4108E"/>
     <w:multiLevelType w:val="hybridMultilevel"/>
     <w:tmpl w:val="994206D6"/>
@@ -9259,7 +10241,7 @@
       </w:rPr>
     </w:lvl>
   </w:abstractNum>
-  <w:abstractNum w:abstractNumId="14">
+  <w:abstractNum w:abstractNumId="15">
     <w:nsid w:val="76764D89"/>
     <w:multiLevelType w:val="hybridMultilevel"/>
     <w:tmpl w:val="855EC5E2"/>
@@ -9381,7 +10363,7 @@
       </w:rPr>
     </w:lvl>
   </w:abstractNum>
-  <w:abstractNum w:abstractNumId="15">
+  <w:abstractNum w:abstractNumId="16">
     <w:nsid w:val="76D33BAD"/>
     <w:multiLevelType w:val="multilevel"/>
     <w:tmpl w:val="2AEC06F0"/>
@@ -9513,7 +10495,7 @@
     </w:lvl>
   </w:abstractNum>
   <w:num w:numId="1">
-    <w:abstractNumId w:val="13"/>
+    <w:abstractNumId w:val="14"/>
   </w:num>
   <w:num w:numId="2">
     <w:abstractNumId w:val="2"/>
@@ -9525,40 +10507,43 @@
     <w:abstractNumId w:val="3"/>
   </w:num>
   <w:num w:numId="5">
+    <w:abstractNumId w:val="13"/>
+  </w:num>
+  <w:num w:numId="6">
+    <w:abstractNumId w:val="15"/>
+  </w:num>
+  <w:num w:numId="7">
+    <w:abstractNumId w:val="7"/>
+  </w:num>
+  <w:num w:numId="8">
+    <w:abstractNumId w:val="8"/>
+  </w:num>
+  <w:num w:numId="9">
     <w:abstractNumId w:val="12"/>
   </w:num>
-  <w:num w:numId="6">
-    <w:abstractNumId w:val="14"/>
+  <w:num w:numId="10">
+    <w:abstractNumId w:val="9"/>
   </w:num>
-  <w:num w:numId="7">
-    <w:abstractNumId w:val="6"/>
-  </w:num>
-  <w:num w:numId="8">
-    <w:abstractNumId w:val="7"/>
-  </w:num>
-  <w:num w:numId="9">
+  <w:num w:numId="11">
     <w:abstractNumId w:val="11"/>
   </w:num>
-  <w:num w:numId="10">
-    <w:abstractNumId w:val="8"/>
+  <w:num w:numId="12">
+    <w:abstractNumId w:val="5"/>
   </w:num>
-  <w:num w:numId="11">
+  <w:num w:numId="13">
+    <w:abstractNumId w:val="16"/>
+  </w:num>
+  <w:num w:numId="14">
     <w:abstractNumId w:val="10"/>
   </w:num>
-  <w:num w:numId="12">
-    <w:abstractNumId w:val="4"/>
-  </w:num>
-  <w:num w:numId="13">
-    <w:abstractNumId w:val="15"/>
-  </w:num>
-  <w:num w:numId="14">
-    <w:abstractNumId w:val="9"/>
-  </w:num>
   <w:num w:numId="15">
-    <w:abstractNumId w:val="5"/>
+    <w:abstractNumId w:val="6"/>
   </w:num>
   <w:num w:numId="16">
     <w:abstractNumId w:val="1"/>
+  </w:num>
+  <w:num w:numId="17">
+    <w:abstractNumId w:val="4"/>
   </w:num>
 </w:numbering>
 </file>

</xml_diff>